<commit_message>
updated 3 more tocs to remove numbers
</commit_message>
<xml_diff>
--- a/AFARS/DEVELOPMENT/CC_28_01.docx
+++ b/AFARS/DEVELOPMENT/CC_28_01.docx
@@ -145,65 +145,6 @@
           </w:rPr>
           <w:tab/>
         </w:r>
-        <w:r>
-          <w:rPr>
-            <w:rFonts w:ascii="Times New Roman" w:hAnsi="Times New Roman" w:cs="Times New Roman"/>
-            <w:noProof/>
-            <w:webHidden/>
-            <w:sz w:val="24"/>
-            <w:szCs w:val="24"/>
-          </w:rPr>
-          <w:fldChar w:fldCharType="begin"/>
-        </w:r>
-        <w:r>
-          <w:rPr>
-            <w:rFonts w:ascii="Times New Roman" w:hAnsi="Times New Roman" w:cs="Times New Roman"/>
-            <w:noProof/>
-            <w:webHidden/>
-            <w:sz w:val="24"/>
-            <w:szCs w:val="24"/>
-          </w:rPr>
-          <w:instrText xml:space="preserve"> PAGEREF _Toc512860758 \h </w:instrText>
-        </w:r>
-        <w:r>
-          <w:rPr>
-            <w:rFonts w:ascii="Times New Roman" w:hAnsi="Times New Roman" w:cs="Times New Roman"/>
-            <w:noProof/>
-            <w:webHidden/>
-            <w:sz w:val="24"/>
-            <w:szCs w:val="24"/>
-          </w:rPr>
-        </w:r>
-        <w:r>
-          <w:rPr>
-            <w:rFonts w:ascii="Times New Roman" w:hAnsi="Times New Roman" w:cs="Times New Roman"/>
-            <w:noProof/>
-            <w:webHidden/>
-            <w:sz w:val="24"/>
-            <w:szCs w:val="24"/>
-          </w:rPr>
-          <w:fldChar w:fldCharType="separate"/>
-        </w:r>
-        <w:r>
-          <w:rPr>
-            <w:rFonts w:ascii="Times New Roman" w:hAnsi="Times New Roman" w:cs="Times New Roman"/>
-            <w:noProof/>
-            <w:webHidden/>
-            <w:sz w:val="24"/>
-            <w:szCs w:val="24"/>
-          </w:rPr>
-          <w:t>1</w:t>
-        </w:r>
-        <w:r>
-          <w:rPr>
-            <w:rFonts w:ascii="Times New Roman" w:hAnsi="Times New Roman" w:cs="Times New Roman"/>
-            <w:noProof/>
-            <w:webHidden/>
-            <w:sz w:val="24"/>
-            <w:szCs w:val="24"/>
-          </w:rPr>
-          <w:fldChar w:fldCharType="end"/>
-        </w:r>
       </w:hyperlink>
     </w:p>
     <w:p>
@@ -240,65 +181,6 @@
           </w:rPr>
           <w:tab/>
         </w:r>
-        <w:r>
-          <w:rPr>
-            <w:rFonts w:ascii="Times New Roman" w:hAnsi="Times New Roman" w:cs="Times New Roman"/>
-            <w:noProof/>
-            <w:webHidden/>
-            <w:sz w:val="24"/>
-            <w:szCs w:val="24"/>
-          </w:rPr>
-          <w:fldChar w:fldCharType="begin"/>
-        </w:r>
-        <w:r>
-          <w:rPr>
-            <w:rFonts w:ascii="Times New Roman" w:hAnsi="Times New Roman" w:cs="Times New Roman"/>
-            <w:noProof/>
-            <w:webHidden/>
-            <w:sz w:val="24"/>
-            <w:szCs w:val="24"/>
-          </w:rPr>
-          <w:instrText xml:space="preserve"> PAGEREF _Toc512860759 \h </w:instrText>
-        </w:r>
-        <w:r>
-          <w:rPr>
-            <w:rFonts w:ascii="Times New Roman" w:hAnsi="Times New Roman" w:cs="Times New Roman"/>
-            <w:noProof/>
-            <w:webHidden/>
-            <w:sz w:val="24"/>
-            <w:szCs w:val="24"/>
-          </w:rPr>
-        </w:r>
-        <w:r>
-          <w:rPr>
-            <w:rFonts w:ascii="Times New Roman" w:hAnsi="Times New Roman" w:cs="Times New Roman"/>
-            <w:noProof/>
-            <w:webHidden/>
-            <w:sz w:val="24"/>
-            <w:szCs w:val="24"/>
-          </w:rPr>
-          <w:fldChar w:fldCharType="separate"/>
-        </w:r>
-        <w:r>
-          <w:rPr>
-            <w:rFonts w:ascii="Times New Roman" w:hAnsi="Times New Roman" w:cs="Times New Roman"/>
-            <w:noProof/>
-            <w:webHidden/>
-            <w:sz w:val="24"/>
-            <w:szCs w:val="24"/>
-          </w:rPr>
-          <w:t>1</w:t>
-        </w:r>
-        <w:r>
-          <w:rPr>
-            <w:rFonts w:ascii="Times New Roman" w:hAnsi="Times New Roman" w:cs="Times New Roman"/>
-            <w:noProof/>
-            <w:webHidden/>
-            <w:sz w:val="24"/>
-            <w:szCs w:val="24"/>
-          </w:rPr>
-          <w:fldChar w:fldCharType="end"/>
-        </w:r>
       </w:hyperlink>
     </w:p>
     <w:p>
@@ -335,65 +217,6 @@
           </w:rPr>
           <w:tab/>
         </w:r>
-        <w:r>
-          <w:rPr>
-            <w:rFonts w:ascii="Times New Roman" w:hAnsi="Times New Roman" w:cs="Times New Roman"/>
-            <w:noProof/>
-            <w:webHidden/>
-            <w:sz w:val="24"/>
-            <w:szCs w:val="24"/>
-          </w:rPr>
-          <w:fldChar w:fldCharType="begin"/>
-        </w:r>
-        <w:r>
-          <w:rPr>
-            <w:rFonts w:ascii="Times New Roman" w:hAnsi="Times New Roman" w:cs="Times New Roman"/>
-            <w:noProof/>
-            <w:webHidden/>
-            <w:sz w:val="24"/>
-            <w:szCs w:val="24"/>
-          </w:rPr>
-          <w:instrText xml:space="preserve"> PAGEREF _Toc512860760 \h </w:instrText>
-        </w:r>
-        <w:r>
-          <w:rPr>
-            <w:rFonts w:ascii="Times New Roman" w:hAnsi="Times New Roman" w:cs="Times New Roman"/>
-            <w:noProof/>
-            <w:webHidden/>
-            <w:sz w:val="24"/>
-            <w:szCs w:val="24"/>
-          </w:rPr>
-        </w:r>
-        <w:r>
-          <w:rPr>
-            <w:rFonts w:ascii="Times New Roman" w:hAnsi="Times New Roman" w:cs="Times New Roman"/>
-            <w:noProof/>
-            <w:webHidden/>
-            <w:sz w:val="24"/>
-            <w:szCs w:val="24"/>
-          </w:rPr>
-          <w:fldChar w:fldCharType="separate"/>
-        </w:r>
-        <w:r>
-          <w:rPr>
-            <w:rFonts w:ascii="Times New Roman" w:hAnsi="Times New Roman" w:cs="Times New Roman"/>
-            <w:noProof/>
-            <w:webHidden/>
-            <w:sz w:val="24"/>
-            <w:szCs w:val="24"/>
-          </w:rPr>
-          <w:t>1</w:t>
-        </w:r>
-        <w:r>
-          <w:rPr>
-            <w:rFonts w:ascii="Times New Roman" w:hAnsi="Times New Roman" w:cs="Times New Roman"/>
-            <w:noProof/>
-            <w:webHidden/>
-            <w:sz w:val="24"/>
-            <w:szCs w:val="24"/>
-          </w:rPr>
-          <w:fldChar w:fldCharType="end"/>
-        </w:r>
       </w:hyperlink>
     </w:p>
     <w:p>
@@ -430,65 +253,6 @@
           </w:rPr>
           <w:tab/>
         </w:r>
-        <w:r>
-          <w:rPr>
-            <w:rFonts w:ascii="Times New Roman" w:hAnsi="Times New Roman" w:cs="Times New Roman"/>
-            <w:noProof/>
-            <w:webHidden/>
-            <w:sz w:val="24"/>
-            <w:szCs w:val="24"/>
-          </w:rPr>
-          <w:fldChar w:fldCharType="begin"/>
-        </w:r>
-        <w:r>
-          <w:rPr>
-            <w:rFonts w:ascii="Times New Roman" w:hAnsi="Times New Roman" w:cs="Times New Roman"/>
-            <w:noProof/>
-            <w:webHidden/>
-            <w:sz w:val="24"/>
-            <w:szCs w:val="24"/>
-          </w:rPr>
-          <w:instrText xml:space="preserve"> PAGEREF _Toc512860761 \h </w:instrText>
-        </w:r>
-        <w:r>
-          <w:rPr>
-            <w:rFonts w:ascii="Times New Roman" w:hAnsi="Times New Roman" w:cs="Times New Roman"/>
-            <w:noProof/>
-            <w:webHidden/>
-            <w:sz w:val="24"/>
-            <w:szCs w:val="24"/>
-          </w:rPr>
-        </w:r>
-        <w:r>
-          <w:rPr>
-            <w:rFonts w:ascii="Times New Roman" w:hAnsi="Times New Roman" w:cs="Times New Roman"/>
-            <w:noProof/>
-            <w:webHidden/>
-            <w:sz w:val="24"/>
-            <w:szCs w:val="24"/>
-          </w:rPr>
-          <w:fldChar w:fldCharType="separate"/>
-        </w:r>
-        <w:r>
-          <w:rPr>
-            <w:rFonts w:ascii="Times New Roman" w:hAnsi="Times New Roman" w:cs="Times New Roman"/>
-            <w:noProof/>
-            <w:webHidden/>
-            <w:sz w:val="24"/>
-            <w:szCs w:val="24"/>
-          </w:rPr>
-          <w:t>2</w:t>
-        </w:r>
-        <w:r>
-          <w:rPr>
-            <w:rFonts w:ascii="Times New Roman" w:hAnsi="Times New Roman" w:cs="Times New Roman"/>
-            <w:noProof/>
-            <w:webHidden/>
-            <w:sz w:val="24"/>
-            <w:szCs w:val="24"/>
-          </w:rPr>
-          <w:fldChar w:fldCharType="end"/>
-        </w:r>
       </w:hyperlink>
     </w:p>
     <w:p>
@@ -525,65 +289,6 @@
           </w:rPr>
           <w:tab/>
         </w:r>
-        <w:r>
-          <w:rPr>
-            <w:rFonts w:ascii="Times New Roman" w:hAnsi="Times New Roman" w:cs="Times New Roman"/>
-            <w:noProof/>
-            <w:webHidden/>
-            <w:sz w:val="24"/>
-            <w:szCs w:val="24"/>
-          </w:rPr>
-          <w:fldChar w:fldCharType="begin"/>
-        </w:r>
-        <w:r>
-          <w:rPr>
-            <w:rFonts w:ascii="Times New Roman" w:hAnsi="Times New Roman" w:cs="Times New Roman"/>
-            <w:noProof/>
-            <w:webHidden/>
-            <w:sz w:val="24"/>
-            <w:szCs w:val="24"/>
-          </w:rPr>
-          <w:instrText xml:space="preserve"> PAGEREF _Toc512860762 \h </w:instrText>
-        </w:r>
-        <w:r>
-          <w:rPr>
-            <w:rFonts w:ascii="Times New Roman" w:hAnsi="Times New Roman" w:cs="Times New Roman"/>
-            <w:noProof/>
-            <w:webHidden/>
-            <w:sz w:val="24"/>
-            <w:szCs w:val="24"/>
-          </w:rPr>
-        </w:r>
-        <w:r>
-          <w:rPr>
-            <w:rFonts w:ascii="Times New Roman" w:hAnsi="Times New Roman" w:cs="Times New Roman"/>
-            <w:noProof/>
-            <w:webHidden/>
-            <w:sz w:val="24"/>
-            <w:szCs w:val="24"/>
-          </w:rPr>
-          <w:fldChar w:fldCharType="separate"/>
-        </w:r>
-        <w:r>
-          <w:rPr>
-            <w:rFonts w:ascii="Times New Roman" w:hAnsi="Times New Roman" w:cs="Times New Roman"/>
-            <w:noProof/>
-            <w:webHidden/>
-            <w:sz w:val="24"/>
-            <w:szCs w:val="24"/>
-          </w:rPr>
-          <w:t>2</w:t>
-        </w:r>
-        <w:r>
-          <w:rPr>
-            <w:rFonts w:ascii="Times New Roman" w:hAnsi="Times New Roman" w:cs="Times New Roman"/>
-            <w:noProof/>
-            <w:webHidden/>
-            <w:sz w:val="24"/>
-            <w:szCs w:val="24"/>
-          </w:rPr>
-          <w:fldChar w:fldCharType="end"/>
-        </w:r>
       </w:hyperlink>
     </w:p>
     <w:p>
@@ -620,65 +325,6 @@
           </w:rPr>
           <w:tab/>
         </w:r>
-        <w:r>
-          <w:rPr>
-            <w:rFonts w:ascii="Times New Roman" w:hAnsi="Times New Roman" w:cs="Times New Roman"/>
-            <w:noProof/>
-            <w:webHidden/>
-            <w:sz w:val="24"/>
-            <w:szCs w:val="24"/>
-          </w:rPr>
-          <w:fldChar w:fldCharType="begin"/>
-        </w:r>
-        <w:r>
-          <w:rPr>
-            <w:rFonts w:ascii="Times New Roman" w:hAnsi="Times New Roman" w:cs="Times New Roman"/>
-            <w:noProof/>
-            <w:webHidden/>
-            <w:sz w:val="24"/>
-            <w:szCs w:val="24"/>
-          </w:rPr>
-          <w:instrText xml:space="preserve"> PAGEREF _Toc512860763 \h </w:instrText>
-        </w:r>
-        <w:r>
-          <w:rPr>
-            <w:rFonts w:ascii="Times New Roman" w:hAnsi="Times New Roman" w:cs="Times New Roman"/>
-            <w:noProof/>
-            <w:webHidden/>
-            <w:sz w:val="24"/>
-            <w:szCs w:val="24"/>
-          </w:rPr>
-        </w:r>
-        <w:r>
-          <w:rPr>
-            <w:rFonts w:ascii="Times New Roman" w:hAnsi="Times New Roman" w:cs="Times New Roman"/>
-            <w:noProof/>
-            <w:webHidden/>
-            <w:sz w:val="24"/>
-            <w:szCs w:val="24"/>
-          </w:rPr>
-          <w:fldChar w:fldCharType="separate"/>
-        </w:r>
-        <w:r>
-          <w:rPr>
-            <w:rFonts w:ascii="Times New Roman" w:hAnsi="Times New Roman" w:cs="Times New Roman"/>
-            <w:noProof/>
-            <w:webHidden/>
-            <w:sz w:val="24"/>
-            <w:szCs w:val="24"/>
-          </w:rPr>
-          <w:t>2</w:t>
-        </w:r>
-        <w:r>
-          <w:rPr>
-            <w:rFonts w:ascii="Times New Roman" w:hAnsi="Times New Roman" w:cs="Times New Roman"/>
-            <w:noProof/>
-            <w:webHidden/>
-            <w:sz w:val="24"/>
-            <w:szCs w:val="24"/>
-          </w:rPr>
-          <w:fldChar w:fldCharType="end"/>
-        </w:r>
       </w:hyperlink>
     </w:p>
     <w:p>
@@ -715,65 +361,6 @@
           </w:rPr>
           <w:tab/>
         </w:r>
-        <w:r>
-          <w:rPr>
-            <w:rFonts w:ascii="Times New Roman" w:hAnsi="Times New Roman" w:cs="Times New Roman"/>
-            <w:noProof/>
-            <w:webHidden/>
-            <w:sz w:val="24"/>
-            <w:szCs w:val="24"/>
-          </w:rPr>
-          <w:fldChar w:fldCharType="begin"/>
-        </w:r>
-        <w:r>
-          <w:rPr>
-            <w:rFonts w:ascii="Times New Roman" w:hAnsi="Times New Roman" w:cs="Times New Roman"/>
-            <w:noProof/>
-            <w:webHidden/>
-            <w:sz w:val="24"/>
-            <w:szCs w:val="24"/>
-          </w:rPr>
-          <w:instrText xml:space="preserve"> PAGEREF _Toc512860764 \h </w:instrText>
-        </w:r>
-        <w:r>
-          <w:rPr>
-            <w:rFonts w:ascii="Times New Roman" w:hAnsi="Times New Roman" w:cs="Times New Roman"/>
-            <w:noProof/>
-            <w:webHidden/>
-            <w:sz w:val="24"/>
-            <w:szCs w:val="24"/>
-          </w:rPr>
-        </w:r>
-        <w:r>
-          <w:rPr>
-            <w:rFonts w:ascii="Times New Roman" w:hAnsi="Times New Roman" w:cs="Times New Roman"/>
-            <w:noProof/>
-            <w:webHidden/>
-            <w:sz w:val="24"/>
-            <w:szCs w:val="24"/>
-          </w:rPr>
-          <w:fldChar w:fldCharType="separate"/>
-        </w:r>
-        <w:r>
-          <w:rPr>
-            <w:rFonts w:ascii="Times New Roman" w:hAnsi="Times New Roman" w:cs="Times New Roman"/>
-            <w:noProof/>
-            <w:webHidden/>
-            <w:sz w:val="24"/>
-            <w:szCs w:val="24"/>
-          </w:rPr>
-          <w:t>2</w:t>
-        </w:r>
-        <w:r>
-          <w:rPr>
-            <w:rFonts w:ascii="Times New Roman" w:hAnsi="Times New Roman" w:cs="Times New Roman"/>
-            <w:noProof/>
-            <w:webHidden/>
-            <w:sz w:val="24"/>
-            <w:szCs w:val="24"/>
-          </w:rPr>
-          <w:fldChar w:fldCharType="end"/>
-        </w:r>
       </w:hyperlink>
     </w:p>
     <w:p>
@@ -810,65 +397,6 @@
           </w:rPr>
           <w:tab/>
         </w:r>
-        <w:r>
-          <w:rPr>
-            <w:rFonts w:ascii="Times New Roman" w:hAnsi="Times New Roman" w:cs="Times New Roman"/>
-            <w:noProof/>
-            <w:webHidden/>
-            <w:sz w:val="24"/>
-            <w:szCs w:val="24"/>
-          </w:rPr>
-          <w:fldChar w:fldCharType="begin"/>
-        </w:r>
-        <w:r>
-          <w:rPr>
-            <w:rFonts w:ascii="Times New Roman" w:hAnsi="Times New Roman" w:cs="Times New Roman"/>
-            <w:noProof/>
-            <w:webHidden/>
-            <w:sz w:val="24"/>
-            <w:szCs w:val="24"/>
-          </w:rPr>
-          <w:instrText xml:space="preserve"> PAGEREF _Toc512860765 \h </w:instrText>
-        </w:r>
-        <w:r>
-          <w:rPr>
-            <w:rFonts w:ascii="Times New Roman" w:hAnsi="Times New Roman" w:cs="Times New Roman"/>
-            <w:noProof/>
-            <w:webHidden/>
-            <w:sz w:val="24"/>
-            <w:szCs w:val="24"/>
-          </w:rPr>
-        </w:r>
-        <w:r>
-          <w:rPr>
-            <w:rFonts w:ascii="Times New Roman" w:hAnsi="Times New Roman" w:cs="Times New Roman"/>
-            <w:noProof/>
-            <w:webHidden/>
-            <w:sz w:val="24"/>
-            <w:szCs w:val="24"/>
-          </w:rPr>
-          <w:fldChar w:fldCharType="separate"/>
-        </w:r>
-        <w:r>
-          <w:rPr>
-            <w:rFonts w:ascii="Times New Roman" w:hAnsi="Times New Roman" w:cs="Times New Roman"/>
-            <w:noProof/>
-            <w:webHidden/>
-            <w:sz w:val="24"/>
-            <w:szCs w:val="24"/>
-          </w:rPr>
-          <w:t>2</w:t>
-        </w:r>
-        <w:r>
-          <w:rPr>
-            <w:rFonts w:ascii="Times New Roman" w:hAnsi="Times New Roman" w:cs="Times New Roman"/>
-            <w:noProof/>
-            <w:webHidden/>
-            <w:sz w:val="24"/>
-            <w:szCs w:val="24"/>
-          </w:rPr>
-          <w:fldChar w:fldCharType="end"/>
-        </w:r>
       </w:hyperlink>
     </w:p>
     <w:p>
@@ -905,65 +433,6 @@
           </w:rPr>
           <w:tab/>
         </w:r>
-        <w:r>
-          <w:rPr>
-            <w:rFonts w:ascii="Times New Roman" w:hAnsi="Times New Roman" w:cs="Times New Roman"/>
-            <w:noProof/>
-            <w:webHidden/>
-            <w:sz w:val="24"/>
-            <w:szCs w:val="24"/>
-          </w:rPr>
-          <w:fldChar w:fldCharType="begin"/>
-        </w:r>
-        <w:r>
-          <w:rPr>
-            <w:rFonts w:ascii="Times New Roman" w:hAnsi="Times New Roman" w:cs="Times New Roman"/>
-            <w:noProof/>
-            <w:webHidden/>
-            <w:sz w:val="24"/>
-            <w:szCs w:val="24"/>
-          </w:rPr>
-          <w:instrText xml:space="preserve"> PAGEREF _Toc512860766 \h </w:instrText>
-        </w:r>
-        <w:r>
-          <w:rPr>
-            <w:rFonts w:ascii="Times New Roman" w:hAnsi="Times New Roman" w:cs="Times New Roman"/>
-            <w:noProof/>
-            <w:webHidden/>
-            <w:sz w:val="24"/>
-            <w:szCs w:val="24"/>
-          </w:rPr>
-        </w:r>
-        <w:r>
-          <w:rPr>
-            <w:rFonts w:ascii="Times New Roman" w:hAnsi="Times New Roman" w:cs="Times New Roman"/>
-            <w:noProof/>
-            <w:webHidden/>
-            <w:sz w:val="24"/>
-            <w:szCs w:val="24"/>
-          </w:rPr>
-          <w:fldChar w:fldCharType="separate"/>
-        </w:r>
-        <w:r>
-          <w:rPr>
-            <w:rFonts w:ascii="Times New Roman" w:hAnsi="Times New Roman" w:cs="Times New Roman"/>
-            <w:noProof/>
-            <w:webHidden/>
-            <w:sz w:val="24"/>
-            <w:szCs w:val="24"/>
-          </w:rPr>
-          <w:t>2</w:t>
-        </w:r>
-        <w:r>
-          <w:rPr>
-            <w:rFonts w:ascii="Times New Roman" w:hAnsi="Times New Roman" w:cs="Times New Roman"/>
-            <w:noProof/>
-            <w:webHidden/>
-            <w:sz w:val="24"/>
-            <w:szCs w:val="24"/>
-          </w:rPr>
-          <w:fldChar w:fldCharType="end"/>
-        </w:r>
       </w:hyperlink>
     </w:p>
     <w:p>
@@ -1000,65 +469,6 @@
           </w:rPr>
           <w:tab/>
         </w:r>
-        <w:r>
-          <w:rPr>
-            <w:rFonts w:ascii="Times New Roman" w:hAnsi="Times New Roman" w:cs="Times New Roman"/>
-            <w:noProof/>
-            <w:webHidden/>
-            <w:sz w:val="24"/>
-            <w:szCs w:val="24"/>
-          </w:rPr>
-          <w:fldChar w:fldCharType="begin"/>
-        </w:r>
-        <w:r>
-          <w:rPr>
-            <w:rFonts w:ascii="Times New Roman" w:hAnsi="Times New Roman" w:cs="Times New Roman"/>
-            <w:noProof/>
-            <w:webHidden/>
-            <w:sz w:val="24"/>
-            <w:szCs w:val="24"/>
-          </w:rPr>
-          <w:instrText xml:space="preserve"> PAGEREF _Toc512860767 \h </w:instrText>
-        </w:r>
-        <w:r>
-          <w:rPr>
-            <w:rFonts w:ascii="Times New Roman" w:hAnsi="Times New Roman" w:cs="Times New Roman"/>
-            <w:noProof/>
-            <w:webHidden/>
-            <w:sz w:val="24"/>
-            <w:szCs w:val="24"/>
-          </w:rPr>
-        </w:r>
-        <w:r>
-          <w:rPr>
-            <w:rFonts w:ascii="Times New Roman" w:hAnsi="Times New Roman" w:cs="Times New Roman"/>
-            <w:noProof/>
-            <w:webHidden/>
-            <w:sz w:val="24"/>
-            <w:szCs w:val="24"/>
-          </w:rPr>
-          <w:fldChar w:fldCharType="separate"/>
-        </w:r>
-        <w:r>
-          <w:rPr>
-            <w:rFonts w:ascii="Times New Roman" w:hAnsi="Times New Roman" w:cs="Times New Roman"/>
-            <w:noProof/>
-            <w:webHidden/>
-            <w:sz w:val="24"/>
-            <w:szCs w:val="24"/>
-          </w:rPr>
-          <w:t>3</w:t>
-        </w:r>
-        <w:r>
-          <w:rPr>
-            <w:rFonts w:ascii="Times New Roman" w:hAnsi="Times New Roman" w:cs="Times New Roman"/>
-            <w:noProof/>
-            <w:webHidden/>
-            <w:sz w:val="24"/>
-            <w:szCs w:val="24"/>
-          </w:rPr>
-          <w:fldChar w:fldCharType="end"/>
-        </w:r>
       </w:hyperlink>
     </w:p>
     <w:p>
@@ -1095,65 +505,6 @@
           </w:rPr>
           <w:tab/>
         </w:r>
-        <w:r>
-          <w:rPr>
-            <w:rFonts w:ascii="Times New Roman" w:hAnsi="Times New Roman" w:cs="Times New Roman"/>
-            <w:noProof/>
-            <w:webHidden/>
-            <w:sz w:val="24"/>
-            <w:szCs w:val="24"/>
-          </w:rPr>
-          <w:fldChar w:fldCharType="begin"/>
-        </w:r>
-        <w:r>
-          <w:rPr>
-            <w:rFonts w:ascii="Times New Roman" w:hAnsi="Times New Roman" w:cs="Times New Roman"/>
-            <w:noProof/>
-            <w:webHidden/>
-            <w:sz w:val="24"/>
-            <w:szCs w:val="24"/>
-          </w:rPr>
-          <w:instrText xml:space="preserve"> PAGEREF _Toc512860768 \h </w:instrText>
-        </w:r>
-        <w:r>
-          <w:rPr>
-            <w:rFonts w:ascii="Times New Roman" w:hAnsi="Times New Roman" w:cs="Times New Roman"/>
-            <w:noProof/>
-            <w:webHidden/>
-            <w:sz w:val="24"/>
-            <w:szCs w:val="24"/>
-          </w:rPr>
-        </w:r>
-        <w:r>
-          <w:rPr>
-            <w:rFonts w:ascii="Times New Roman" w:hAnsi="Times New Roman" w:cs="Times New Roman"/>
-            <w:noProof/>
-            <w:webHidden/>
-            <w:sz w:val="24"/>
-            <w:szCs w:val="24"/>
-          </w:rPr>
-          <w:fldChar w:fldCharType="separate"/>
-        </w:r>
-        <w:r>
-          <w:rPr>
-            <w:rFonts w:ascii="Times New Roman" w:hAnsi="Times New Roman" w:cs="Times New Roman"/>
-            <w:noProof/>
-            <w:webHidden/>
-            <w:sz w:val="24"/>
-            <w:szCs w:val="24"/>
-          </w:rPr>
-          <w:t>3</w:t>
-        </w:r>
-        <w:r>
-          <w:rPr>
-            <w:rFonts w:ascii="Times New Roman" w:hAnsi="Times New Roman" w:cs="Times New Roman"/>
-            <w:noProof/>
-            <w:webHidden/>
-            <w:sz w:val="24"/>
-            <w:szCs w:val="24"/>
-          </w:rPr>
-          <w:fldChar w:fldCharType="end"/>
-        </w:r>
       </w:hyperlink>
     </w:p>
     <w:p>
@@ -1190,65 +541,6 @@
           </w:rPr>
           <w:tab/>
         </w:r>
-        <w:r>
-          <w:rPr>
-            <w:rFonts w:ascii="Times New Roman" w:hAnsi="Times New Roman" w:cs="Times New Roman"/>
-            <w:noProof/>
-            <w:webHidden/>
-            <w:sz w:val="24"/>
-            <w:szCs w:val="24"/>
-          </w:rPr>
-          <w:fldChar w:fldCharType="begin"/>
-        </w:r>
-        <w:r>
-          <w:rPr>
-            <w:rFonts w:ascii="Times New Roman" w:hAnsi="Times New Roman" w:cs="Times New Roman"/>
-            <w:noProof/>
-            <w:webHidden/>
-            <w:sz w:val="24"/>
-            <w:szCs w:val="24"/>
-          </w:rPr>
-          <w:instrText xml:space="preserve"> PAGEREF _Toc512860769 \h </w:instrText>
-        </w:r>
-        <w:r>
-          <w:rPr>
-            <w:rFonts w:ascii="Times New Roman" w:hAnsi="Times New Roman" w:cs="Times New Roman"/>
-            <w:noProof/>
-            <w:webHidden/>
-            <w:sz w:val="24"/>
-            <w:szCs w:val="24"/>
-          </w:rPr>
-        </w:r>
-        <w:r>
-          <w:rPr>
-            <w:rFonts w:ascii="Times New Roman" w:hAnsi="Times New Roman" w:cs="Times New Roman"/>
-            <w:noProof/>
-            <w:webHidden/>
-            <w:sz w:val="24"/>
-            <w:szCs w:val="24"/>
-          </w:rPr>
-          <w:fldChar w:fldCharType="separate"/>
-        </w:r>
-        <w:r>
-          <w:rPr>
-            <w:rFonts w:ascii="Times New Roman" w:hAnsi="Times New Roman" w:cs="Times New Roman"/>
-            <w:noProof/>
-            <w:webHidden/>
-            <w:sz w:val="24"/>
-            <w:szCs w:val="24"/>
-          </w:rPr>
-          <w:t>3</w:t>
-        </w:r>
-        <w:r>
-          <w:rPr>
-            <w:rFonts w:ascii="Times New Roman" w:hAnsi="Times New Roman" w:cs="Times New Roman"/>
-            <w:noProof/>
-            <w:webHidden/>
-            <w:sz w:val="24"/>
-            <w:szCs w:val="24"/>
-          </w:rPr>
-          <w:fldChar w:fldCharType="end"/>
-        </w:r>
       </w:hyperlink>
     </w:p>
     <w:p>
@@ -1285,65 +577,6 @@
           </w:rPr>
           <w:tab/>
         </w:r>
-        <w:r>
-          <w:rPr>
-            <w:rFonts w:ascii="Times New Roman" w:hAnsi="Times New Roman" w:cs="Times New Roman"/>
-            <w:noProof/>
-            <w:webHidden/>
-            <w:sz w:val="24"/>
-            <w:szCs w:val="24"/>
-          </w:rPr>
-          <w:fldChar w:fldCharType="begin"/>
-        </w:r>
-        <w:r>
-          <w:rPr>
-            <w:rFonts w:ascii="Times New Roman" w:hAnsi="Times New Roman" w:cs="Times New Roman"/>
-            <w:noProof/>
-            <w:webHidden/>
-            <w:sz w:val="24"/>
-            <w:szCs w:val="24"/>
-          </w:rPr>
-          <w:instrText xml:space="preserve"> PAGEREF _Toc512860770 \h </w:instrText>
-        </w:r>
-        <w:r>
-          <w:rPr>
-            <w:rFonts w:ascii="Times New Roman" w:hAnsi="Times New Roman" w:cs="Times New Roman"/>
-            <w:noProof/>
-            <w:webHidden/>
-            <w:sz w:val="24"/>
-            <w:szCs w:val="24"/>
-          </w:rPr>
-        </w:r>
-        <w:r>
-          <w:rPr>
-            <w:rFonts w:ascii="Times New Roman" w:hAnsi="Times New Roman" w:cs="Times New Roman"/>
-            <w:noProof/>
-            <w:webHidden/>
-            <w:sz w:val="24"/>
-            <w:szCs w:val="24"/>
-          </w:rPr>
-          <w:fldChar w:fldCharType="separate"/>
-        </w:r>
-        <w:r>
-          <w:rPr>
-            <w:rFonts w:ascii="Times New Roman" w:hAnsi="Times New Roman" w:cs="Times New Roman"/>
-            <w:noProof/>
-            <w:webHidden/>
-            <w:sz w:val="24"/>
-            <w:szCs w:val="24"/>
-          </w:rPr>
-          <w:t>4</w:t>
-        </w:r>
-        <w:r>
-          <w:rPr>
-            <w:rFonts w:ascii="Times New Roman" w:hAnsi="Times New Roman" w:cs="Times New Roman"/>
-            <w:noProof/>
-            <w:webHidden/>
-            <w:sz w:val="24"/>
-            <w:szCs w:val="24"/>
-          </w:rPr>
-          <w:fldChar w:fldCharType="end"/>
-        </w:r>
       </w:hyperlink>
     </w:p>
     <w:p>
@@ -1380,65 +613,6 @@
           </w:rPr>
           <w:tab/>
         </w:r>
-        <w:r>
-          <w:rPr>
-            <w:rFonts w:ascii="Times New Roman" w:hAnsi="Times New Roman" w:cs="Times New Roman"/>
-            <w:noProof/>
-            <w:webHidden/>
-            <w:sz w:val="24"/>
-            <w:szCs w:val="24"/>
-          </w:rPr>
-          <w:fldChar w:fldCharType="begin"/>
-        </w:r>
-        <w:r>
-          <w:rPr>
-            <w:rFonts w:ascii="Times New Roman" w:hAnsi="Times New Roman" w:cs="Times New Roman"/>
-            <w:noProof/>
-            <w:webHidden/>
-            <w:sz w:val="24"/>
-            <w:szCs w:val="24"/>
-          </w:rPr>
-          <w:instrText xml:space="preserve"> PAGEREF _Toc512860771 \h </w:instrText>
-        </w:r>
-        <w:r>
-          <w:rPr>
-            <w:rFonts w:ascii="Times New Roman" w:hAnsi="Times New Roman" w:cs="Times New Roman"/>
-            <w:noProof/>
-            <w:webHidden/>
-            <w:sz w:val="24"/>
-            <w:szCs w:val="24"/>
-          </w:rPr>
-        </w:r>
-        <w:r>
-          <w:rPr>
-            <w:rFonts w:ascii="Times New Roman" w:hAnsi="Times New Roman" w:cs="Times New Roman"/>
-            <w:noProof/>
-            <w:webHidden/>
-            <w:sz w:val="24"/>
-            <w:szCs w:val="24"/>
-          </w:rPr>
-          <w:fldChar w:fldCharType="separate"/>
-        </w:r>
-        <w:r>
-          <w:rPr>
-            <w:rFonts w:ascii="Times New Roman" w:hAnsi="Times New Roman" w:cs="Times New Roman"/>
-            <w:noProof/>
-            <w:webHidden/>
-            <w:sz w:val="24"/>
-            <w:szCs w:val="24"/>
-          </w:rPr>
-          <w:t>4</w:t>
-        </w:r>
-        <w:r>
-          <w:rPr>
-            <w:rFonts w:ascii="Times New Roman" w:hAnsi="Times New Roman" w:cs="Times New Roman"/>
-            <w:noProof/>
-            <w:webHidden/>
-            <w:sz w:val="24"/>
-            <w:szCs w:val="24"/>
-          </w:rPr>
-          <w:fldChar w:fldCharType="end"/>
-        </w:r>
       </w:hyperlink>
     </w:p>
     <w:p>
@@ -1475,65 +649,6 @@
           </w:rPr>
           <w:tab/>
         </w:r>
-        <w:r>
-          <w:rPr>
-            <w:rFonts w:ascii="Times New Roman" w:hAnsi="Times New Roman" w:cs="Times New Roman"/>
-            <w:noProof/>
-            <w:webHidden/>
-            <w:sz w:val="24"/>
-            <w:szCs w:val="24"/>
-          </w:rPr>
-          <w:fldChar w:fldCharType="begin"/>
-        </w:r>
-        <w:r>
-          <w:rPr>
-            <w:rFonts w:ascii="Times New Roman" w:hAnsi="Times New Roman" w:cs="Times New Roman"/>
-            <w:noProof/>
-            <w:webHidden/>
-            <w:sz w:val="24"/>
-            <w:szCs w:val="24"/>
-          </w:rPr>
-          <w:instrText xml:space="preserve"> PAGEREF _Toc512860772 \h </w:instrText>
-        </w:r>
-        <w:r>
-          <w:rPr>
-            <w:rFonts w:ascii="Times New Roman" w:hAnsi="Times New Roman" w:cs="Times New Roman"/>
-            <w:noProof/>
-            <w:webHidden/>
-            <w:sz w:val="24"/>
-            <w:szCs w:val="24"/>
-          </w:rPr>
-        </w:r>
-        <w:r>
-          <w:rPr>
-            <w:rFonts w:ascii="Times New Roman" w:hAnsi="Times New Roman" w:cs="Times New Roman"/>
-            <w:noProof/>
-            <w:webHidden/>
-            <w:sz w:val="24"/>
-            <w:szCs w:val="24"/>
-          </w:rPr>
-          <w:fldChar w:fldCharType="separate"/>
-        </w:r>
-        <w:r>
-          <w:rPr>
-            <w:rFonts w:ascii="Times New Roman" w:hAnsi="Times New Roman" w:cs="Times New Roman"/>
-            <w:noProof/>
-            <w:webHidden/>
-            <w:sz w:val="24"/>
-            <w:szCs w:val="24"/>
-          </w:rPr>
-          <w:t>4</w:t>
-        </w:r>
-        <w:r>
-          <w:rPr>
-            <w:rFonts w:ascii="Times New Roman" w:hAnsi="Times New Roman" w:cs="Times New Roman"/>
-            <w:noProof/>
-            <w:webHidden/>
-            <w:sz w:val="24"/>
-            <w:szCs w:val="24"/>
-          </w:rPr>
-          <w:fldChar w:fldCharType="end"/>
-        </w:r>
       </w:hyperlink>
     </w:p>
     <w:p>
@@ -1570,65 +685,6 @@
           </w:rPr>
           <w:tab/>
         </w:r>
-        <w:r>
-          <w:rPr>
-            <w:rFonts w:ascii="Times New Roman" w:hAnsi="Times New Roman" w:cs="Times New Roman"/>
-            <w:noProof/>
-            <w:webHidden/>
-            <w:sz w:val="24"/>
-            <w:szCs w:val="24"/>
-          </w:rPr>
-          <w:fldChar w:fldCharType="begin"/>
-        </w:r>
-        <w:r>
-          <w:rPr>
-            <w:rFonts w:ascii="Times New Roman" w:hAnsi="Times New Roman" w:cs="Times New Roman"/>
-            <w:noProof/>
-            <w:webHidden/>
-            <w:sz w:val="24"/>
-            <w:szCs w:val="24"/>
-          </w:rPr>
-          <w:instrText xml:space="preserve"> PAGEREF _Toc512860773 \h </w:instrText>
-        </w:r>
-        <w:r>
-          <w:rPr>
-            <w:rFonts w:ascii="Times New Roman" w:hAnsi="Times New Roman" w:cs="Times New Roman"/>
-            <w:noProof/>
-            <w:webHidden/>
-            <w:sz w:val="24"/>
-            <w:szCs w:val="24"/>
-          </w:rPr>
-        </w:r>
-        <w:r>
-          <w:rPr>
-            <w:rFonts w:ascii="Times New Roman" w:hAnsi="Times New Roman" w:cs="Times New Roman"/>
-            <w:noProof/>
-            <w:webHidden/>
-            <w:sz w:val="24"/>
-            <w:szCs w:val="24"/>
-          </w:rPr>
-          <w:fldChar w:fldCharType="separate"/>
-        </w:r>
-        <w:r>
-          <w:rPr>
-            <w:rFonts w:ascii="Times New Roman" w:hAnsi="Times New Roman" w:cs="Times New Roman"/>
-            <w:noProof/>
-            <w:webHidden/>
-            <w:sz w:val="24"/>
-            <w:szCs w:val="24"/>
-          </w:rPr>
-          <w:t>4</w:t>
-        </w:r>
-        <w:r>
-          <w:rPr>
-            <w:rFonts w:ascii="Times New Roman" w:hAnsi="Times New Roman" w:cs="Times New Roman"/>
-            <w:noProof/>
-            <w:webHidden/>
-            <w:sz w:val="24"/>
-            <w:szCs w:val="24"/>
-          </w:rPr>
-          <w:fldChar w:fldCharType="end"/>
-        </w:r>
       </w:hyperlink>
     </w:p>
     <w:p>
@@ -1665,65 +721,6 @@
           </w:rPr>
           <w:tab/>
         </w:r>
-        <w:r>
-          <w:rPr>
-            <w:rFonts w:ascii="Times New Roman" w:hAnsi="Times New Roman" w:cs="Times New Roman"/>
-            <w:noProof/>
-            <w:webHidden/>
-            <w:sz w:val="24"/>
-            <w:szCs w:val="24"/>
-          </w:rPr>
-          <w:fldChar w:fldCharType="begin"/>
-        </w:r>
-        <w:r>
-          <w:rPr>
-            <w:rFonts w:ascii="Times New Roman" w:hAnsi="Times New Roman" w:cs="Times New Roman"/>
-            <w:noProof/>
-            <w:webHidden/>
-            <w:sz w:val="24"/>
-            <w:szCs w:val="24"/>
-          </w:rPr>
-          <w:instrText xml:space="preserve"> PAGEREF _Toc512860774 \h </w:instrText>
-        </w:r>
-        <w:r>
-          <w:rPr>
-            <w:rFonts w:ascii="Times New Roman" w:hAnsi="Times New Roman" w:cs="Times New Roman"/>
-            <w:noProof/>
-            <w:webHidden/>
-            <w:sz w:val="24"/>
-            <w:szCs w:val="24"/>
-          </w:rPr>
-        </w:r>
-        <w:r>
-          <w:rPr>
-            <w:rFonts w:ascii="Times New Roman" w:hAnsi="Times New Roman" w:cs="Times New Roman"/>
-            <w:noProof/>
-            <w:webHidden/>
-            <w:sz w:val="24"/>
-            <w:szCs w:val="24"/>
-          </w:rPr>
-          <w:fldChar w:fldCharType="separate"/>
-        </w:r>
-        <w:r>
-          <w:rPr>
-            <w:rFonts w:ascii="Times New Roman" w:hAnsi="Times New Roman" w:cs="Times New Roman"/>
-            <w:noProof/>
-            <w:webHidden/>
-            <w:sz w:val="24"/>
-            <w:szCs w:val="24"/>
-          </w:rPr>
-          <w:t>5</w:t>
-        </w:r>
-        <w:r>
-          <w:rPr>
-            <w:rFonts w:ascii="Times New Roman" w:hAnsi="Times New Roman" w:cs="Times New Roman"/>
-            <w:noProof/>
-            <w:webHidden/>
-            <w:sz w:val="24"/>
-            <w:szCs w:val="24"/>
-          </w:rPr>
-          <w:fldChar w:fldCharType="end"/>
-        </w:r>
       </w:hyperlink>
     </w:p>
     <w:p>
@@ -1760,65 +757,6 @@
           </w:rPr>
           <w:tab/>
         </w:r>
-        <w:r>
-          <w:rPr>
-            <w:rFonts w:ascii="Times New Roman" w:hAnsi="Times New Roman" w:cs="Times New Roman"/>
-            <w:noProof/>
-            <w:webHidden/>
-            <w:sz w:val="24"/>
-            <w:szCs w:val="24"/>
-          </w:rPr>
-          <w:fldChar w:fldCharType="begin"/>
-        </w:r>
-        <w:r>
-          <w:rPr>
-            <w:rFonts w:ascii="Times New Roman" w:hAnsi="Times New Roman" w:cs="Times New Roman"/>
-            <w:noProof/>
-            <w:webHidden/>
-            <w:sz w:val="24"/>
-            <w:szCs w:val="24"/>
-          </w:rPr>
-          <w:instrText xml:space="preserve"> PAGEREF _Toc512860775 \h </w:instrText>
-        </w:r>
-        <w:r>
-          <w:rPr>
-            <w:rFonts w:ascii="Times New Roman" w:hAnsi="Times New Roman" w:cs="Times New Roman"/>
-            <w:noProof/>
-            <w:webHidden/>
-            <w:sz w:val="24"/>
-            <w:szCs w:val="24"/>
-          </w:rPr>
-        </w:r>
-        <w:r>
-          <w:rPr>
-            <w:rFonts w:ascii="Times New Roman" w:hAnsi="Times New Roman" w:cs="Times New Roman"/>
-            <w:noProof/>
-            <w:webHidden/>
-            <w:sz w:val="24"/>
-            <w:szCs w:val="24"/>
-          </w:rPr>
-          <w:fldChar w:fldCharType="separate"/>
-        </w:r>
-        <w:r>
-          <w:rPr>
-            <w:rFonts w:ascii="Times New Roman" w:hAnsi="Times New Roman" w:cs="Times New Roman"/>
-            <w:noProof/>
-            <w:webHidden/>
-            <w:sz w:val="24"/>
-            <w:szCs w:val="24"/>
-          </w:rPr>
-          <w:t>5</w:t>
-        </w:r>
-        <w:r>
-          <w:rPr>
-            <w:rFonts w:ascii="Times New Roman" w:hAnsi="Times New Roman" w:cs="Times New Roman"/>
-            <w:noProof/>
-            <w:webHidden/>
-            <w:sz w:val="24"/>
-            <w:szCs w:val="24"/>
-          </w:rPr>
-          <w:fldChar w:fldCharType="end"/>
-        </w:r>
       </w:hyperlink>
     </w:p>
     <w:p>
@@ -1855,65 +793,6 @@
           </w:rPr>
           <w:tab/>
         </w:r>
-        <w:r>
-          <w:rPr>
-            <w:rFonts w:ascii="Times New Roman" w:hAnsi="Times New Roman" w:cs="Times New Roman"/>
-            <w:noProof/>
-            <w:webHidden/>
-            <w:sz w:val="24"/>
-            <w:szCs w:val="24"/>
-          </w:rPr>
-          <w:fldChar w:fldCharType="begin"/>
-        </w:r>
-        <w:r>
-          <w:rPr>
-            <w:rFonts w:ascii="Times New Roman" w:hAnsi="Times New Roman" w:cs="Times New Roman"/>
-            <w:noProof/>
-            <w:webHidden/>
-            <w:sz w:val="24"/>
-            <w:szCs w:val="24"/>
-          </w:rPr>
-          <w:instrText xml:space="preserve"> PAGEREF _Toc512860776 \h </w:instrText>
-        </w:r>
-        <w:r>
-          <w:rPr>
-            <w:rFonts w:ascii="Times New Roman" w:hAnsi="Times New Roman" w:cs="Times New Roman"/>
-            <w:noProof/>
-            <w:webHidden/>
-            <w:sz w:val="24"/>
-            <w:szCs w:val="24"/>
-          </w:rPr>
-        </w:r>
-        <w:r>
-          <w:rPr>
-            <w:rFonts w:ascii="Times New Roman" w:hAnsi="Times New Roman" w:cs="Times New Roman"/>
-            <w:noProof/>
-            <w:webHidden/>
-            <w:sz w:val="24"/>
-            <w:szCs w:val="24"/>
-          </w:rPr>
-          <w:fldChar w:fldCharType="separate"/>
-        </w:r>
-        <w:r>
-          <w:rPr>
-            <w:rFonts w:ascii="Times New Roman" w:hAnsi="Times New Roman" w:cs="Times New Roman"/>
-            <w:noProof/>
-            <w:webHidden/>
-            <w:sz w:val="24"/>
-            <w:szCs w:val="24"/>
-          </w:rPr>
-          <w:t>5</w:t>
-        </w:r>
-        <w:r>
-          <w:rPr>
-            <w:rFonts w:ascii="Times New Roman" w:hAnsi="Times New Roman" w:cs="Times New Roman"/>
-            <w:noProof/>
-            <w:webHidden/>
-            <w:sz w:val="24"/>
-            <w:szCs w:val="24"/>
-          </w:rPr>
-          <w:fldChar w:fldCharType="end"/>
-        </w:r>
       </w:hyperlink>
     </w:p>
     <w:p>
@@ -1964,15 +843,7 @@
       <w:bookmarkStart w:id="3" w:name="_Toc512860759"/>
       <w:bookmarkEnd w:id="2"/>
       <w:r>
-        <w:t>CC-</w:t>
-      </w:r>
-      <w:proofErr w:type="gramStart"/>
-      <w:r>
-        <w:t>100  Purpose</w:t>
-      </w:r>
-      <w:proofErr w:type="gramEnd"/>
-      <w:r>
-        <w:t>.</w:t>
+        <w:t>CC-100  Purpose.</w:t>
       </w:r>
       <w:bookmarkEnd w:id="3"/>
     </w:p>
@@ -2029,15 +900,7 @@
       <w:bookmarkStart w:id="5" w:name="_Toc512860760"/>
       <w:bookmarkEnd w:id="4"/>
       <w:r>
-        <w:t>CC-</w:t>
-      </w:r>
-      <w:proofErr w:type="gramStart"/>
-      <w:r>
-        <w:t>101  Mission</w:t>
-      </w:r>
-      <w:proofErr w:type="gramEnd"/>
-      <w:r>
-        <w:t xml:space="preserve"> and Objectives.</w:t>
+        <w:t>CC-101  Mission and Objectives.</w:t>
       </w:r>
       <w:bookmarkEnd w:id="5"/>
     </w:p>
@@ -2092,15 +955,7 @@
         <w:pStyle w:val="List1"/>
       </w:pPr>
       <w:r>
-        <w:t xml:space="preserve">(a) Assess, analyze, and communicate the health of Army contracting to senior Army </w:t>
-      </w:r>
-      <w:proofErr w:type="gramStart"/>
-      <w:r>
-        <w:t>leadership;</w:t>
-      </w:r>
-      <w:proofErr w:type="gramEnd"/>
-      <w:r>
-        <w:t xml:space="preserve"> </w:t>
+        <w:t xml:space="preserve">(a) Assess, analyze, and communicate the health of Army contracting to senior Army leadership; </w:t>
       </w:r>
     </w:p>
     <w:p>
@@ -2108,13 +963,8 @@
         <w:pStyle w:val="List1"/>
       </w:pPr>
       <w:r>
-        <w:t xml:space="preserve">(b) Ensure management oversight and control of contracting related </w:t>
-      </w:r>
-      <w:proofErr w:type="gramStart"/>
-      <w:r>
-        <w:t>issues;</w:t>
-      </w:r>
-      <w:proofErr w:type="gramEnd"/>
+        <w:t>(b) Ensure management oversight and control of contracting related issues;</w:t>
+      </w:r>
     </w:p>
     <w:p>
       <w:pPr>
@@ -2152,15 +1002,7 @@
       <w:bookmarkStart w:id="7" w:name="_Toc512860761"/>
       <w:bookmarkEnd w:id="6"/>
       <w:r>
-        <w:t>CC-</w:t>
-      </w:r>
-      <w:proofErr w:type="gramStart"/>
-      <w:r>
-        <w:t>102  Applicability</w:t>
-      </w:r>
-      <w:proofErr w:type="gramEnd"/>
-      <w:r>
-        <w:t>.</w:t>
+        <w:t>CC-102  Applicability.</w:t>
       </w:r>
       <w:bookmarkEnd w:id="7"/>
     </w:p>
@@ -2277,15 +1119,7 @@
       <w:bookmarkStart w:id="11" w:name="_Toc512860763"/>
       <w:bookmarkEnd w:id="10"/>
       <w:r>
-        <w:t>CC-</w:t>
-      </w:r>
-      <w:proofErr w:type="gramStart"/>
-      <w:r>
-        <w:t>200  Policy</w:t>
-      </w:r>
-      <w:proofErr w:type="gramEnd"/>
-      <w:r>
-        <w:t>.</w:t>
+        <w:t>CC-200  Policy.</w:t>
       </w:r>
       <w:bookmarkEnd w:id="11"/>
     </w:p>
@@ -2328,15 +1162,7 @@
       <w:bookmarkStart w:id="13" w:name="_Toc512860764"/>
       <w:bookmarkEnd w:id="12"/>
       <w:r>
-        <w:t>CC-</w:t>
-      </w:r>
-      <w:proofErr w:type="gramStart"/>
-      <w:r>
-        <w:t>201  Philosophy</w:t>
-      </w:r>
-      <w:proofErr w:type="gramEnd"/>
-      <w:r>
-        <w:t>.</w:t>
+        <w:t>CC-201  Philosophy.</w:t>
       </w:r>
       <w:bookmarkEnd w:id="13"/>
     </w:p>
@@ -2397,15 +1223,7 @@
       <w:bookmarkStart w:id="17" w:name="_Toc512860766"/>
       <w:bookmarkEnd w:id="16"/>
       <w:r>
-        <w:t>CC-</w:t>
-      </w:r>
-      <w:proofErr w:type="gramStart"/>
-      <w:r>
-        <w:t>301  Assistant</w:t>
-      </w:r>
-      <w:proofErr w:type="gramEnd"/>
-      <w:r>
-        <w:t xml:space="preserve"> Secretary of the Army (Acquisition, Logistics and Technology) (ASA(ALT)).</w:t>
+        <w:t>CC-301  Assistant Secretary of the Army (Acquisition, Logistics and Technology) (ASA(ALT)).</w:t>
       </w:r>
       <w:bookmarkEnd w:id="17"/>
     </w:p>
@@ -2477,15 +1295,7 @@
       <w:bookmarkEnd w:id="18"/>
       <w:r>
         <w:lastRenderedPageBreak/>
-        <w:t>CC-</w:t>
-      </w:r>
-      <w:proofErr w:type="gramStart"/>
-      <w:r>
-        <w:t>302  Deputy</w:t>
-      </w:r>
-      <w:proofErr w:type="gramEnd"/>
-      <w:r>
-        <w:t xml:space="preserve"> Assistant Secretary of the Army for Procurement (DASA(P)).</w:t>
+        <w:t>CC-302  Deputy Assistant Secretary of the Army for Procurement (DASA(P)).</w:t>
       </w:r>
       <w:bookmarkEnd w:id="19"/>
     </w:p>
@@ -2523,15 +1333,7 @@
       <w:bookmarkStart w:id="21" w:name="_Toc512860768"/>
       <w:bookmarkEnd w:id="20"/>
       <w:r>
-        <w:t>CC-</w:t>
-      </w:r>
-      <w:proofErr w:type="gramStart"/>
-      <w:r>
-        <w:t>303  Directorate</w:t>
-      </w:r>
-      <w:proofErr w:type="gramEnd"/>
-      <w:r>
-        <w:t xml:space="preserve"> of </w:t>
+        <w:t xml:space="preserve">CC-303  Directorate of </w:t>
       </w:r>
       <w:r>
         <w:t>Review and Oversight</w:t>
@@ -2594,48 +1396,33 @@
         <w:t>(a) Provide a Program Director to coordinate, manage, and oversee the Army-wide PMR Program</w:t>
       </w:r>
       <w:r>
-        <w:t xml:space="preserve"> and lead the Army’s PMR Advisory Working </w:t>
-      </w:r>
-      <w:proofErr w:type="gramStart"/>
-      <w:r>
-        <w:t>Group</w:t>
+        <w:t xml:space="preserve"> and lead the Army’s PMR Advisory Working Group</w:t>
       </w:r>
       <w:r>
         <w:t>;</w:t>
       </w:r>
-      <w:proofErr w:type="gramEnd"/>
     </w:p>
     <w:p>
       <w:pPr>
         <w:pStyle w:val="List1"/>
       </w:pPr>
       <w:r>
-        <w:t xml:space="preserve">(b) Provide acquisition management advice to the </w:t>
-      </w:r>
-      <w:proofErr w:type="gramStart"/>
-      <w:r>
-        <w:t>Army</w:t>
+        <w:t>(b) Provide acquisition management advice to the Army</w:t>
       </w:r>
       <w:r>
         <w:t>;</w:t>
       </w:r>
-      <w:proofErr w:type="gramEnd"/>
     </w:p>
     <w:p>
       <w:pPr>
         <w:pStyle w:val="List1"/>
       </w:pPr>
       <w:r>
-        <w:t xml:space="preserve">(c) Analyze and assess the effectiveness and efficiency of Army contracting programs and </w:t>
-      </w:r>
-      <w:proofErr w:type="gramStart"/>
-      <w:r>
-        <w:t>operations</w:t>
+        <w:t>(c) Analyze and assess the effectiveness and efficiency of Army contracting programs and operations</w:t>
       </w:r>
       <w:r>
         <w:t>;</w:t>
       </w:r>
-      <w:proofErr w:type="gramEnd"/>
     </w:p>
     <w:p>
       <w:pPr>
@@ -2654,16 +1441,11 @@
         <w:t xml:space="preserve"> and</w:t>
       </w:r>
       <w:r>
-        <w:t xml:space="preserve"> lessons </w:t>
-      </w:r>
-      <w:proofErr w:type="gramStart"/>
-      <w:r>
-        <w:t>learned</w:t>
+        <w:t xml:space="preserve"> lessons learned</w:t>
       </w:r>
       <w:r>
         <w:t>;</w:t>
       </w:r>
-      <w:proofErr w:type="gramEnd"/>
     </w:p>
     <w:p>
       <w:pPr>
@@ -2693,30 +1475,23 @@
       <w:r>
         <w:t>s</w:t>
       </w:r>
-      <w:proofErr w:type="gramStart"/>
       <w:r>
         <w:t>)</w:t>
       </w:r>
       <w:r>
         <w:t>;</w:t>
       </w:r>
-      <w:proofErr w:type="gramEnd"/>
     </w:p>
     <w:p>
       <w:pPr>
         <w:pStyle w:val="List1"/>
       </w:pPr>
       <w:r>
-        <w:t xml:space="preserve">(f) Periodically provide PMR guidance to HCAs, including guidance for DASA(P) special areas of </w:t>
-      </w:r>
-      <w:proofErr w:type="gramStart"/>
-      <w:r>
-        <w:t>interest</w:t>
+        <w:t>(f) Periodically provide PMR guidance to HCAs, including guidance for DASA(P) special areas of interest</w:t>
       </w:r>
       <w:r>
         <w:t>;</w:t>
       </w:r>
-      <w:proofErr w:type="gramEnd"/>
     </w:p>
     <w:p>
       <w:pPr>
@@ -2748,15 +1523,7 @@
       <w:bookmarkStart w:id="23" w:name="_Toc512860769"/>
       <w:bookmarkEnd w:id="22"/>
       <w:r>
-        <w:t>CC-</w:t>
-      </w:r>
-      <w:proofErr w:type="gramStart"/>
-      <w:r>
-        <w:t>304  Heads</w:t>
-      </w:r>
-      <w:proofErr w:type="gramEnd"/>
-      <w:r>
-        <w:t xml:space="preserve"> of Contracting Activit</w:t>
+        <w:t>CC-304  Heads of Contracting Activit</w:t>
       </w:r>
       <w:r>
         <w:t>ies</w:t>
@@ -2818,16 +1585,11 @@
         <w:t xml:space="preserve">a senior representative from their staff to act as their representative on the Army’s PMR Advisory </w:t>
       </w:r>
       <w:r>
-        <w:t xml:space="preserve">Working </w:t>
-      </w:r>
-      <w:proofErr w:type="gramStart"/>
-      <w:r>
-        <w:t>Group</w:t>
+        <w:t>Working Group</w:t>
       </w:r>
       <w:r>
         <w:t>;</w:t>
       </w:r>
-      <w:proofErr w:type="gramEnd"/>
       <w:r>
         <w:t xml:space="preserve">  </w:t>
       </w:r>
@@ -2896,15 +1658,7 @@
       <w:bookmarkStart w:id="27" w:name="_Toc512860771"/>
       <w:bookmarkEnd w:id="26"/>
       <w:r>
-        <w:t>CC-</w:t>
-      </w:r>
-      <w:proofErr w:type="gramStart"/>
-      <w:r>
-        <w:t>400  Scheduling</w:t>
-      </w:r>
-      <w:proofErr w:type="gramEnd"/>
-      <w:r>
-        <w:t>.</w:t>
+        <w:t>CC-400  Scheduling.</w:t>
       </w:r>
       <w:bookmarkEnd w:id="27"/>
     </w:p>
@@ -3161,15 +1915,7 @@
       <w:bookmarkEnd w:id="29"/>
       <w:bookmarkEnd w:id="30"/>
       <w:r>
-        <w:t>CC-</w:t>
-      </w:r>
-      <w:proofErr w:type="gramStart"/>
-      <w:r>
-        <w:t>401  Types</w:t>
-      </w:r>
-      <w:proofErr w:type="gramEnd"/>
-      <w:r>
-        <w:t xml:space="preserve"> of Procurement Management Reviews.</w:t>
+        <w:t>CC-401  Types of Procurement Management Reviews.</w:t>
       </w:r>
       <w:bookmarkEnd w:id="31"/>
       <w:r>
@@ -3288,15 +2034,7 @@
       <w:bookmarkStart w:id="33" w:name="_Toc512860773"/>
       <w:bookmarkEnd w:id="32"/>
       <w:r>
-        <w:t>CC-</w:t>
-      </w:r>
-      <w:proofErr w:type="gramStart"/>
-      <w:r>
-        <w:t>402  Approach</w:t>
-      </w:r>
-      <w:proofErr w:type="gramEnd"/>
-      <w:r>
-        <w:t xml:space="preserve"> of Procurement Management Reviews.</w:t>
+        <w:t>CC-402  Approach of Procurement Management Reviews.</w:t>
       </w:r>
       <w:bookmarkEnd w:id="33"/>
     </w:p>
@@ -3386,15 +2124,7 @@
       <w:bookmarkStart w:id="35" w:name="_Toc512860774"/>
       <w:bookmarkEnd w:id="34"/>
       <w:r>
-        <w:t>CC-</w:t>
-      </w:r>
-      <w:proofErr w:type="gramStart"/>
-      <w:r>
-        <w:t>403  Preparation</w:t>
-      </w:r>
-      <w:proofErr w:type="gramEnd"/>
-      <w:r>
-        <w:t xml:space="preserve"> for Procurement Management Reviews.</w:t>
+        <w:t>CC-403  Preparation for Procurement Management Reviews.</w:t>
       </w:r>
       <w:bookmarkEnd w:id="35"/>
     </w:p>
@@ -3480,15 +2210,7 @@
       <w:bookmarkStart w:id="37" w:name="_Toc512860775"/>
       <w:bookmarkEnd w:id="36"/>
       <w:r>
-        <w:t>CC-</w:t>
-      </w:r>
-      <w:proofErr w:type="gramStart"/>
-      <w:r>
-        <w:t>404  Results</w:t>
-      </w:r>
-      <w:proofErr w:type="gramEnd"/>
-      <w:r>
-        <w:t xml:space="preserve"> of Procurement Management Reviews.</w:t>
+        <w:t>CC-404  Results of Procurement Management Reviews.</w:t>
       </w:r>
       <w:bookmarkEnd w:id="37"/>
     </w:p>
@@ -3530,15 +2252,7 @@
         <w:t xml:space="preserve"> </w:t>
       </w:r>
       <w:r>
-        <w:t xml:space="preserve">PMR report findings must be specific and include </w:t>
-      </w:r>
-      <w:proofErr w:type="gramStart"/>
-      <w:r>
-        <w:t>sufficient</w:t>
-      </w:r>
-      <w:proofErr w:type="gramEnd"/>
-      <w:r>
-        <w:t xml:space="preserve"> information to enable root cause analysis.  PMR recommendations must be based on supported findings and be actionable.</w:t>
+        <w:t>PMR report findings must be specific and include sufficient information to enable root cause analysis.  PMR recommendations must be based on supported findings and be actionable.</w:t>
       </w:r>
     </w:p>
     <w:p>
@@ -3572,76 +2286,60 @@
         <w:t xml:space="preserve">business </w:t>
       </w:r>
       <w:r>
-        <w:t>days of the Out-</w:t>
-      </w:r>
-      <w:proofErr w:type="gramStart"/>
-      <w:r>
-        <w:t>brief;</w:t>
-      </w:r>
-      <w:proofErr w:type="gramEnd"/>
+        <w:t xml:space="preserve">days of the Out-brief; </w:t>
+      </w:r>
+    </w:p>
+    <w:p>
+      <w:pPr>
+        <w:pStyle w:val="List2"/>
+      </w:pPr>
+      <w:r>
+        <w:t xml:space="preserve">(2) The </w:t>
+      </w:r>
+      <w:r>
+        <w:t xml:space="preserve">contracting </w:t>
+      </w:r>
+      <w:r>
+        <w:t>activity</w:t>
+      </w:r>
+      <w:r>
+        <w:t xml:space="preserve"> reviewed</w:t>
+      </w:r>
       <w:r>
         <w:t xml:space="preserve"> </w:t>
       </w:r>
-    </w:p>
-    <w:p>
-      <w:pPr>
-        <w:pStyle w:val="List2"/>
-      </w:pPr>
-      <w:r>
-        <w:t xml:space="preserve">(2) The </w:t>
-      </w:r>
-      <w:r>
-        <w:t xml:space="preserve">contracting </w:t>
-      </w:r>
-      <w:r>
-        <w:t>activity</w:t>
-      </w:r>
-      <w:r>
-        <w:t xml:space="preserve"> reviewed</w:t>
+      <w:r>
+        <w:t xml:space="preserve">shall submit a </w:t>
+      </w:r>
+      <w:r>
+        <w:t>Corrective Action Plan</w:t>
+      </w:r>
+      <w:r>
+        <w:t xml:space="preserve"> (CAP)</w:t>
+      </w:r>
+      <w:r>
+        <w:t xml:space="preserve"> within 30 </w:t>
+      </w:r>
+      <w:r>
+        <w:t>business</w:t>
+      </w:r>
+      <w:r>
+        <w:t xml:space="preserve"> days of report receipt</w:t>
+      </w:r>
+      <w:r>
+        <w:t>;</w:t>
       </w:r>
       <w:r>
         <w:t xml:space="preserve"> </w:t>
       </w:r>
       <w:r>
-        <w:t xml:space="preserve">shall submit a </w:t>
-      </w:r>
-      <w:r>
-        <w:t>Corrective Action Plan</w:t>
-      </w:r>
-      <w:r>
-        <w:t xml:space="preserve"> (CAP)</w:t>
-      </w:r>
-      <w:r>
-        <w:t xml:space="preserve"> within 30 </w:t>
-      </w:r>
-      <w:r>
-        <w:t>business</w:t>
-      </w:r>
-      <w:r>
-        <w:t xml:space="preserve"> days of report receipt</w:t>
-      </w:r>
-      <w:r>
-        <w:t>;</w:t>
-      </w:r>
-      <w:r>
-        <w:t xml:space="preserve"> </w:t>
-      </w:r>
-      <w:r>
         <w:t xml:space="preserve">(3) The </w:t>
       </w:r>
       <w:r>
-        <w:t xml:space="preserve">responsible </w:t>
-      </w:r>
-      <w:proofErr w:type="gramStart"/>
-      <w:r>
-        <w:t xml:space="preserve">official </w:t>
-      </w:r>
-      <w:r>
-        <w:t xml:space="preserve"> must</w:t>
-      </w:r>
-      <w:proofErr w:type="gramEnd"/>
-      <w:r>
-        <w:t xml:space="preserve"> review and approve the CAP and prepare a Final PMR report within 30 </w:t>
+        <w:t xml:space="preserve">responsible official </w:t>
+      </w:r>
+      <w:r>
+        <w:t xml:space="preserve"> must review and approve the CAP and prepare a Final PMR report within 30 </w:t>
       </w:r>
       <w:r>
         <w:t>business</w:t>
@@ -3678,15 +2376,7 @@
       <w:bookmarkStart w:id="39" w:name="_Toc512860776"/>
       <w:bookmarkEnd w:id="38"/>
       <w:r>
-        <w:t>CC-</w:t>
-      </w:r>
-      <w:proofErr w:type="gramStart"/>
-      <w:r>
-        <w:t>405  Annual</w:t>
-      </w:r>
-      <w:proofErr w:type="gramEnd"/>
-      <w:r>
-        <w:t xml:space="preserve"> Summary </w:t>
+        <w:t xml:space="preserve">CC-405  Annual Summary </w:t>
       </w:r>
       <w:r>
         <w:t xml:space="preserve">Health </w:t>
@@ -5181,114 +3871,14 @@
 
 <file path=customXml/item1.xml><?xml version="1.0" encoding="utf-8"?>
 <?mso-contentType ?>
-<spe:Receivers xmlns:spe="http://schemas.microsoft.com/sharepoint/events">
-  <Receiver>
-    <Name>Document ID Generator</Name>
-    <Synchronization>Synchronous</Synchronization>
-    <Type>10001</Type>
-    <SequenceNumber>1000</SequenceNumber>
-    <Url/>
-    <Assembly>Microsoft.Office.DocumentManagement, Version=15.0.0.0, Culture=neutral, PublicKeyToken=71e9bce111e9429c</Assembly>
-    <Class>Microsoft.Office.DocumentManagement.Internal.DocIdHandler</Class>
-    <Data/>
-    <Filter/>
-  </Receiver>
-  <Receiver>
-    <Name>Document ID Generator</Name>
-    <Synchronization>Synchronous</Synchronization>
-    <Type>10002</Type>
-    <SequenceNumber>1001</SequenceNumber>
-    <Url/>
-    <Assembly>Microsoft.Office.DocumentManagement, Version=15.0.0.0, Culture=neutral, PublicKeyToken=71e9bce111e9429c</Assembly>
-    <Class>Microsoft.Office.DocumentManagement.Internal.DocIdHandler</Class>
-    <Data/>
-    <Filter/>
-  </Receiver>
-  <Receiver>
-    <Name>Document ID Generator</Name>
-    <Synchronization>Synchronous</Synchronization>
-    <Type>10004</Type>
-    <SequenceNumber>1002</SequenceNumber>
-    <Url/>
-    <Assembly>Microsoft.Office.DocumentManagement, Version=15.0.0.0, Culture=neutral, PublicKeyToken=71e9bce111e9429c</Assembly>
-    <Class>Microsoft.Office.DocumentManagement.Internal.DocIdHandler</Class>
-    <Data/>
-    <Filter/>
-  </Receiver>
-  <Receiver>
-    <Name>Document ID Generator</Name>
-    <Synchronization>Synchronous</Synchronization>
-    <Type>10006</Type>
-    <SequenceNumber>1003</SequenceNumber>
-    <Url/>
-    <Assembly>Microsoft.Office.DocumentManagement, Version=15.0.0.0, Culture=neutral, PublicKeyToken=71e9bce111e9429c</Assembly>
-    <Class>Microsoft.Office.DocumentManagement.Internal.DocIdHandler</Class>
-    <Data/>
-    <Filter/>
-  </Receiver>
-</spe:Receivers>
+<FormTemplates xmlns="http://schemas.microsoft.com/sharepoint/v3/contenttype/forms">
+  <Display>DocumentLibraryForm</Display>
+  <Edit>DocumentLibraryForm</Edit>
+  <New>DocumentLibraryForm</New>
+</FormTemplates>
 </file>
 
 <file path=customXml/item2.xml><?xml version="1.0" encoding="utf-8"?>
-<p:properties xmlns:p="http://schemas.microsoft.com/office/2006/metadata/properties" xmlns:xsi="http://www.w3.org/2001/XMLSchema-instance" xmlns:pc="http://schemas.microsoft.com/office/infopath/2007/PartnerControls">
-  <documentManagement>
-    <WebPartName xmlns="4d2834f2-6e62-48ef-822a-880d84868a39" xsi:nil="true"/>
-    <gda6e4b5ce9b49d2aa48ca756ed1550e xmlns="4d2834f2-6e62-48ef-822a-880d84868a39">
-      <Terms xmlns="http://schemas.microsoft.com/office/infopath/2007/PartnerControls">
-        <TermInfo xmlns="http://schemas.microsoft.com/office/infopath/2007/PartnerControls">
-          <TermName xmlns="http://schemas.microsoft.com/office/infopath/2007/PartnerControls">Final</TermName>
-          <TermId xmlns="http://schemas.microsoft.com/office/infopath/2007/PartnerControls">260ff4ba-7e6d-4f69-b2f8-5d9b6aa5bf2e</TermId>
-        </TermInfo>
-      </Terms>
-    </gda6e4b5ce9b49d2aa48ca756ed1550e>
-    <Visibility xmlns="4d2834f2-6e62-48ef-822a-880d84868a39">Internal</Visibility>
-    <Related_x0020_Words_x002f_Description xmlns="4d2834f2-6e62-48ef-822a-880d84868a39" xsi:nil="true"/>
-    <Posted_x0020_By_x002f_Author xmlns="4d2834f2-6e62-48ef-822a-880d84868a39">
-      <UserInfo>
-        <DisplayName>Jordan, Amanda C Ms CIV USA ASA ALT</DisplayName>
-        <AccountId>168</AccountId>
-        <AccountType/>
-      </UserInfo>
-    </Posted_x0020_By_x002f_Author>
-    <Part xmlns="4d2834f2-6e62-48ef-822a-880d84868a39">Appendix CC</Part>
-    <k7fb65748f04451ebe52ab3a8ef4f06e xmlns="4d2834f2-6e62-48ef-822a-880d84868a39">
-      <Terms xmlns="http://schemas.microsoft.com/office/infopath/2007/PartnerControls"/>
-    </k7fb65748f04451ebe52ab3a8ef4f06e>
-    <TaxCatchAll xmlns="4d2834f2-6e62-48ef-822a-880d84868a39">
-      <Value>10</Value>
-      <Value>487</Value>
-      <Value>108</Value>
-      <Value>23</Value>
-      <Value>8</Value>
-    </TaxCatchAll>
-    <Subpart xmlns="4d2834f2-6e62-48ef-822a-880d84868a39" xsi:nil="true"/>
-    <k5f03eb0b8f145c593adfde1e5d76637 xmlns="4d2834f2-6e62-48ef-822a-880d84868a39">
-      <Terms xmlns="http://schemas.microsoft.com/office/infopath/2007/PartnerControls">
-        <TermInfo xmlns="http://schemas.microsoft.com/office/infopath/2007/PartnerControls">
-          <TermName xmlns="http://schemas.microsoft.com/office/infopath/2007/PartnerControls">Regulation</TermName>
-          <TermId xmlns="http://schemas.microsoft.com/office/infopath/2007/PartnerControls">1d7f43a6-f8bb-4223-9c6f-9b729e816bd9</TermId>
-        </TermInfo>
-      </Terms>
-    </k5f03eb0b8f145c593adfde1e5d76637>
-    <b32cdbbdcfbf448899278e680467c731 xmlns="4d2834f2-6e62-48ef-822a-880d84868a39">
-      <Terms xmlns="http://schemas.microsoft.com/office/infopath/2007/PartnerControls">
-        <TermInfo xmlns="http://schemas.microsoft.com/office/infopath/2007/PartnerControls">
-          <TermName xmlns="http://schemas.microsoft.com/office/infopath/2007/PartnerControls">DASA(P) Procurement Policy</TermName>
-          <TermId xmlns="http://schemas.microsoft.com/office/infopath/2007/PartnerControls">baec6d0f-085c-46bf-a19f-61084e9a69d8</TermId>
-        </TermInfo>
-      </Terms>
-    </b32cdbbdcfbf448899278e680467c731>
-    <_dlc_DocId xmlns="4d2834f2-6e62-48ef-822a-880d84868a39">DASAP-90-521</_dlc_DocId>
-    <_dlc_DocIdUrl xmlns="4d2834f2-6e62-48ef-822a-880d84868a39">
-      <Url>https://spcs3.kc.army.mil/asaalt/ZPTeam/PPS/_layouts/15/DocIdRedir.aspx?ID=DASAP-90-521</Url>
-      <Description>DASAP-90-521</Description>
-    </_dlc_DocIdUrl>
-    <AFARSRevisionNo xmlns="4d2834f2-6e62-48ef-822a-880d84868a39">27.01</AFARSRevisionNo>
-  </documentManagement>
-</p:properties>
-</file>
-
-<file path=customXml/item3.xml><?xml version="1.0" encoding="utf-8"?>
 <ct:contentTypeSchema xmlns:ct="http://schemas.microsoft.com/office/2006/metadata/contentType" xmlns:ma="http://schemas.microsoft.com/office/2006/metadata/properties/metaAttributes" ct:_="" ma:_="" ma:contentTypeName="AFARS" ma:contentTypeID="0x0101005B30DBF8331A6E49B938A000A393551D00BF7CB0DACCB2794986B8E90A9FF96C63" ma:contentTypeVersion="23" ma:contentTypeDescription="Army Federal Acquisition Regulation Supplement" ma:contentTypeScope="" ma:versionID="86d6480d484284c9b3b4cc1a313a0202">
   <xsd:schema xmlns:xsd="http://www.w3.org/2001/XMLSchema" xmlns:xs="http://www.w3.org/2001/XMLSchema" xmlns:p="http://schemas.microsoft.com/office/2006/metadata/properties" xmlns:ns1="4d2834f2-6e62-48ef-822a-880d84868a39" targetNamespace="http://schemas.microsoft.com/office/2006/metadata/properties" ma:root="true" ma:fieldsID="4830b98530b6a38c7f266cc2d908e6a1" ns1:_="">
     <xsd:import namespace="4d2834f2-6e62-48ef-822a-880d84868a39"/>
@@ -5558,13 +4148,113 @@
 </ct:contentTypeSchema>
 </file>
 
+<file path=customXml/item3.xml><?xml version="1.0" encoding="utf-8"?>
+<p:properties xmlns:p="http://schemas.microsoft.com/office/2006/metadata/properties" xmlns:xsi="http://www.w3.org/2001/XMLSchema-instance" xmlns:pc="http://schemas.microsoft.com/office/infopath/2007/PartnerControls">
+  <documentManagement>
+    <WebPartName xmlns="4d2834f2-6e62-48ef-822a-880d84868a39" xsi:nil="true"/>
+    <gda6e4b5ce9b49d2aa48ca756ed1550e xmlns="4d2834f2-6e62-48ef-822a-880d84868a39">
+      <Terms xmlns="http://schemas.microsoft.com/office/infopath/2007/PartnerControls">
+        <TermInfo xmlns="http://schemas.microsoft.com/office/infopath/2007/PartnerControls">
+          <TermName xmlns="http://schemas.microsoft.com/office/infopath/2007/PartnerControls">Final</TermName>
+          <TermId xmlns="http://schemas.microsoft.com/office/infopath/2007/PartnerControls">260ff4ba-7e6d-4f69-b2f8-5d9b6aa5bf2e</TermId>
+        </TermInfo>
+      </Terms>
+    </gda6e4b5ce9b49d2aa48ca756ed1550e>
+    <Visibility xmlns="4d2834f2-6e62-48ef-822a-880d84868a39">Internal</Visibility>
+    <Related_x0020_Words_x002f_Description xmlns="4d2834f2-6e62-48ef-822a-880d84868a39" xsi:nil="true"/>
+    <Posted_x0020_By_x002f_Author xmlns="4d2834f2-6e62-48ef-822a-880d84868a39">
+      <UserInfo>
+        <DisplayName>Jordan, Amanda C Ms CIV USA ASA ALT</DisplayName>
+        <AccountId>168</AccountId>
+        <AccountType/>
+      </UserInfo>
+    </Posted_x0020_By_x002f_Author>
+    <Part xmlns="4d2834f2-6e62-48ef-822a-880d84868a39">Appendix CC</Part>
+    <k7fb65748f04451ebe52ab3a8ef4f06e xmlns="4d2834f2-6e62-48ef-822a-880d84868a39">
+      <Terms xmlns="http://schemas.microsoft.com/office/infopath/2007/PartnerControls"/>
+    </k7fb65748f04451ebe52ab3a8ef4f06e>
+    <TaxCatchAll xmlns="4d2834f2-6e62-48ef-822a-880d84868a39">
+      <Value>10</Value>
+      <Value>487</Value>
+      <Value>108</Value>
+      <Value>23</Value>
+      <Value>8</Value>
+    </TaxCatchAll>
+    <Subpart xmlns="4d2834f2-6e62-48ef-822a-880d84868a39" xsi:nil="true"/>
+    <k5f03eb0b8f145c593adfde1e5d76637 xmlns="4d2834f2-6e62-48ef-822a-880d84868a39">
+      <Terms xmlns="http://schemas.microsoft.com/office/infopath/2007/PartnerControls">
+        <TermInfo xmlns="http://schemas.microsoft.com/office/infopath/2007/PartnerControls">
+          <TermName xmlns="http://schemas.microsoft.com/office/infopath/2007/PartnerControls">Regulation</TermName>
+          <TermId xmlns="http://schemas.microsoft.com/office/infopath/2007/PartnerControls">1d7f43a6-f8bb-4223-9c6f-9b729e816bd9</TermId>
+        </TermInfo>
+      </Terms>
+    </k5f03eb0b8f145c593adfde1e5d76637>
+    <b32cdbbdcfbf448899278e680467c731 xmlns="4d2834f2-6e62-48ef-822a-880d84868a39">
+      <Terms xmlns="http://schemas.microsoft.com/office/infopath/2007/PartnerControls">
+        <TermInfo xmlns="http://schemas.microsoft.com/office/infopath/2007/PartnerControls">
+          <TermName xmlns="http://schemas.microsoft.com/office/infopath/2007/PartnerControls">DASA(P) Procurement Policy</TermName>
+          <TermId xmlns="http://schemas.microsoft.com/office/infopath/2007/PartnerControls">baec6d0f-085c-46bf-a19f-61084e9a69d8</TermId>
+        </TermInfo>
+      </Terms>
+    </b32cdbbdcfbf448899278e680467c731>
+    <_dlc_DocId xmlns="4d2834f2-6e62-48ef-822a-880d84868a39">DASAP-90-521</_dlc_DocId>
+    <_dlc_DocIdUrl xmlns="4d2834f2-6e62-48ef-822a-880d84868a39">
+      <Url>https://spcs3.kc.army.mil/asaalt/ZPTeam/PPS/_layouts/15/DocIdRedir.aspx?ID=DASAP-90-521</Url>
+      <Description>DASAP-90-521</Description>
+    </_dlc_DocIdUrl>
+    <AFARSRevisionNo xmlns="4d2834f2-6e62-48ef-822a-880d84868a39">27.01</AFARSRevisionNo>
+  </documentManagement>
+</p:properties>
+</file>
+
 <file path=customXml/item4.xml><?xml version="1.0" encoding="utf-8"?>
 <?mso-contentType ?>
-<FormTemplates xmlns="http://schemas.microsoft.com/sharepoint/v3/contenttype/forms">
-  <Display>DocumentLibraryForm</Display>
-  <Edit>DocumentLibraryForm</Edit>
-  <New>DocumentLibraryForm</New>
-</FormTemplates>
+<spe:Receivers xmlns:spe="http://schemas.microsoft.com/sharepoint/events">
+  <Receiver>
+    <Name>Document ID Generator</Name>
+    <Synchronization>Synchronous</Synchronization>
+    <Type>10001</Type>
+    <SequenceNumber>1000</SequenceNumber>
+    <Url/>
+    <Assembly>Microsoft.Office.DocumentManagement, Version=15.0.0.0, Culture=neutral, PublicKeyToken=71e9bce111e9429c</Assembly>
+    <Class>Microsoft.Office.DocumentManagement.Internal.DocIdHandler</Class>
+    <Data/>
+    <Filter/>
+  </Receiver>
+  <Receiver>
+    <Name>Document ID Generator</Name>
+    <Synchronization>Synchronous</Synchronization>
+    <Type>10002</Type>
+    <SequenceNumber>1001</SequenceNumber>
+    <Url/>
+    <Assembly>Microsoft.Office.DocumentManagement, Version=15.0.0.0, Culture=neutral, PublicKeyToken=71e9bce111e9429c</Assembly>
+    <Class>Microsoft.Office.DocumentManagement.Internal.DocIdHandler</Class>
+    <Data/>
+    <Filter/>
+  </Receiver>
+  <Receiver>
+    <Name>Document ID Generator</Name>
+    <Synchronization>Synchronous</Synchronization>
+    <Type>10004</Type>
+    <SequenceNumber>1002</SequenceNumber>
+    <Url/>
+    <Assembly>Microsoft.Office.DocumentManagement, Version=15.0.0.0, Culture=neutral, PublicKeyToken=71e9bce111e9429c</Assembly>
+    <Class>Microsoft.Office.DocumentManagement.Internal.DocIdHandler</Class>
+    <Data/>
+    <Filter/>
+  </Receiver>
+  <Receiver>
+    <Name>Document ID Generator</Name>
+    <Synchronization>Synchronous</Synchronization>
+    <Type>10006</Type>
+    <SequenceNumber>1003</SequenceNumber>
+    <Url/>
+    <Assembly>Microsoft.Office.DocumentManagement, Version=15.0.0.0, Culture=neutral, PublicKeyToken=71e9bce111e9429c</Assembly>
+    <Class>Microsoft.Office.DocumentManagement.Internal.DocIdHandler</Class>
+    <Data/>
+    <Filter/>
+  </Receiver>
+</spe:Receivers>
 </file>
 
 <file path=customXml/item5.xml><?xml version="1.0" encoding="utf-8"?>
@@ -5572,24 +4262,14 @@
 </file>
 
 <file path=customXml/itemProps1.xml><?xml version="1.0" encoding="utf-8"?>
-<ds:datastoreItem xmlns:ds="http://schemas.openxmlformats.org/officeDocument/2006/customXml" ds:itemID="{3A109982-A4FD-49C7-8B9B-2ED196808239}">
+<ds:datastoreItem xmlns:ds="http://schemas.openxmlformats.org/officeDocument/2006/customXml" ds:itemID="{7F2AD42E-5E6D-4857-8199-2CE1B9277E0D}">
   <ds:schemaRefs>
-    <ds:schemaRef ds:uri="http://schemas.microsoft.com/sharepoint/events"/>
+    <ds:schemaRef ds:uri="http://schemas.microsoft.com/sharepoint/v3/contenttype/forms"/>
   </ds:schemaRefs>
 </ds:datastoreItem>
 </file>
 
 <file path=customXml/itemProps2.xml><?xml version="1.0" encoding="utf-8"?>
-<ds:datastoreItem xmlns:ds="http://schemas.openxmlformats.org/officeDocument/2006/customXml" ds:itemID="{2AB9B9D4-2DEF-4F49-B4A8-87556C45429E}">
-  <ds:schemaRefs>
-    <ds:schemaRef ds:uri="http://schemas.microsoft.com/office/2006/metadata/properties"/>
-    <ds:schemaRef ds:uri="http://schemas.microsoft.com/office/infopath/2007/PartnerControls"/>
-    <ds:schemaRef ds:uri="4d2834f2-6e62-48ef-822a-880d84868a39"/>
-  </ds:schemaRefs>
-</ds:datastoreItem>
-</file>
-
-<file path=customXml/itemProps3.xml><?xml version="1.0" encoding="utf-8"?>
 <ds:datastoreItem xmlns:ds="http://schemas.openxmlformats.org/officeDocument/2006/customXml" ds:itemID="{B09D8F5E-5734-49BE-8A83-71A388AA750F}">
   <ds:schemaRefs>
     <ds:schemaRef ds:uri="http://schemas.microsoft.com/office/2006/metadata/contentType"/>
@@ -5607,16 +4287,26 @@
 </ds:datastoreItem>
 </file>
 
+<file path=customXml/itemProps3.xml><?xml version="1.0" encoding="utf-8"?>
+<ds:datastoreItem xmlns:ds="http://schemas.openxmlformats.org/officeDocument/2006/customXml" ds:itemID="{2AB9B9D4-2DEF-4F49-B4A8-87556C45429E}">
+  <ds:schemaRefs>
+    <ds:schemaRef ds:uri="http://schemas.microsoft.com/office/2006/metadata/properties"/>
+    <ds:schemaRef ds:uri="http://schemas.microsoft.com/office/infopath/2007/PartnerControls"/>
+    <ds:schemaRef ds:uri="4d2834f2-6e62-48ef-822a-880d84868a39"/>
+  </ds:schemaRefs>
+</ds:datastoreItem>
+</file>
+
 <file path=customXml/itemProps4.xml><?xml version="1.0" encoding="utf-8"?>
-<ds:datastoreItem xmlns:ds="http://schemas.openxmlformats.org/officeDocument/2006/customXml" ds:itemID="{7F2AD42E-5E6D-4857-8199-2CE1B9277E0D}">
+<ds:datastoreItem xmlns:ds="http://schemas.openxmlformats.org/officeDocument/2006/customXml" ds:itemID="{3A109982-A4FD-49C7-8B9B-2ED196808239}">
   <ds:schemaRefs>
-    <ds:schemaRef ds:uri="http://schemas.microsoft.com/sharepoint/v3/contenttype/forms"/>
+    <ds:schemaRef ds:uri="http://schemas.microsoft.com/sharepoint/events"/>
   </ds:schemaRefs>
 </ds:datastoreItem>
 </file>
 
 <file path=customXml/itemProps5.xml><?xml version="1.0" encoding="utf-8"?>
-<ds:datastoreItem xmlns:ds="http://schemas.openxmlformats.org/officeDocument/2006/customXml" ds:itemID="{85460479-5608-4097-9969-1C7413F46C1F}">
+<ds:datastoreItem xmlns:ds="http://schemas.openxmlformats.org/officeDocument/2006/customXml" ds:itemID="{D8E4634D-A5F2-4BB0-93D4-F22F539BEFB0}">
   <ds:schemaRefs>
     <ds:schemaRef ds:uri="http://schemas.openxmlformats.org/officeDocument/2006/bibliography"/>
   </ds:schemaRefs>

</xml_diff>